<commit_message>
Added partial validation and some changes to search
</commit_message>
<xml_diff>
--- a/S expressions.docx
+++ b/S expressions.docx
@@ -65,23 +65,7 @@
           <w:rFonts w:ascii="Calibri" w:hAnsi="Calibri" w:cs="Calibri"/>
           <w:color w:val="000000"/>
         </w:rPr>
-        <w:t xml:space="preserve">1. Определите формат представления данных с древовидной структурой в виде S выражений. В качестве семантической основы рекомендуется рассмотреть форматы XML и/или JSON. Допускается использование как классических S-выражений, так и расширенных, используемых в языке </w:t>
-      </w:r>
-      <w:proofErr w:type="spellStart"/>
-      <w:r>
-        <w:rPr>
-          <w:rFonts w:ascii="Calibri" w:hAnsi="Calibri" w:cs="Calibri"/>
-          <w:color w:val="000000"/>
-        </w:rPr>
-        <w:t>Clojure</w:t>
-      </w:r>
-      <w:proofErr w:type="spellEnd"/>
-      <w:r>
-        <w:rPr>
-          <w:rFonts w:ascii="Calibri" w:hAnsi="Calibri" w:cs="Calibri"/>
-          <w:color w:val="000000"/>
-        </w:rPr>
-        <w:t>. </w:t>
+        <w:t>1. Определите формат представления данных с древовидной структурой в виде S выражений. В качестве семантической основы рекомендуется рассмотреть форматы XML и/или JSON. Допускается использование как классических S-выражений, так и расширенных, используемых в языке Clojure. </w:t>
       </w:r>
     </w:p>
     <w:p>
@@ -109,23 +93,7 @@
           <w:rFonts w:ascii="Calibri" w:hAnsi="Calibri" w:cs="Calibri"/>
           <w:color w:val="000000"/>
         </w:rPr>
-        <w:t xml:space="preserve">3. Разработайте представление схемы (по аналогии с XML </w:t>
-      </w:r>
-      <w:proofErr w:type="spellStart"/>
-      <w:r>
-        <w:rPr>
-          <w:rFonts w:ascii="Calibri" w:hAnsi="Calibri" w:cs="Calibri"/>
-          <w:color w:val="000000"/>
-        </w:rPr>
-        <w:t>Schema</w:t>
-      </w:r>
-      <w:proofErr w:type="spellEnd"/>
-      <w:r>
-        <w:rPr>
-          <w:rFonts w:ascii="Calibri" w:hAnsi="Calibri" w:cs="Calibri"/>
-          <w:color w:val="000000"/>
-        </w:rPr>
-        <w:t>). Реализуйте функции проверки документа по схеме. </w:t>
+        <w:t>3. Разработайте представление схемы (по аналогии с XML Schema). Реализуйте функции проверки документа по схеме. </w:t>
       </w:r>
     </w:p>
     <w:p>
@@ -188,14 +156,12 @@
       <w:r>
         <w:t xml:space="preserve">Мы приняли решение использовать в качестве структуры данных формат </w:t>
       </w:r>
-      <w:proofErr w:type="spellStart"/>
       <w:r>
         <w:rPr>
           <w:lang w:val="en-US"/>
         </w:rPr>
         <w:t>edn</w:t>
       </w:r>
-      <w:proofErr w:type="spellEnd"/>
       <w:r>
         <w:t xml:space="preserve"> и представлять его в виде </w:t>
       </w:r>
@@ -224,15 +190,7 @@
         <w:t>Clojure</w:t>
       </w:r>
       <w:r>
-        <w:t xml:space="preserve"> их, </w:t>
-      </w:r>
-      <w:proofErr w:type="gramStart"/>
-      <w:r>
-        <w:t>судя по всему</w:t>
-      </w:r>
-      <w:proofErr w:type="gramEnd"/>
-      <w:r>
-        <w:t xml:space="preserve"> использует как </w:t>
+        <w:t xml:space="preserve"> их, судя по всему использует как </w:t>
       </w:r>
       <w:r>
         <w:rPr>
@@ -410,27 +368,15 @@
           <w:lang w:val="en-US" w:eastAsia="ru-RU"/>
         </w:rPr>
       </w:pPr>
-      <w:proofErr w:type="gramStart"/>
-      <w:r>
-        <w:rPr>
-          <w:rFonts w:ascii="Consolas" w:eastAsia="Times New Roman" w:hAnsi="Consolas" w:cs="Times New Roman"/>
-          <w:color w:val="A6ACCD"/>
-          <w:sz w:val="21"/>
-          <w:szCs w:val="21"/>
-          <w:lang w:val="en-US" w:eastAsia="ru-RU"/>
-        </w:rPr>
-        <w:t>catalog[</w:t>
-      </w:r>
-      <w:proofErr w:type="gramEnd"/>
-      <w:r>
-        <w:rPr>
-          <w:rFonts w:ascii="Consolas" w:eastAsia="Times New Roman" w:hAnsi="Consolas" w:cs="Times New Roman"/>
-          <w:color w:val="A6ACCD"/>
-          <w:sz w:val="21"/>
-          <w:szCs w:val="21"/>
-          <w:lang w:val="en-US" w:eastAsia="ru-RU"/>
-        </w:rPr>
-        <w:t>2] - return the third object on catalog</w:t>
+      <w:r>
+        <w:rPr>
+          <w:rFonts w:ascii="Consolas" w:eastAsia="Times New Roman" w:hAnsi="Consolas" w:cs="Times New Roman"/>
+          <w:color w:val="A6ACCD"/>
+          <w:sz w:val="21"/>
+          <w:szCs w:val="21"/>
+          <w:lang w:val="en-US" w:eastAsia="ru-RU"/>
+        </w:rPr>
+        <w:t>catalog[2] - return the third object on catalog</w:t>
       </w:r>
     </w:p>
     <w:p>
@@ -454,29 +400,7 @@
           <w:szCs w:val="21"/>
           <w:lang w:val="en-US" w:eastAsia="ru-RU"/>
         </w:rPr>
-        <w:t>orders/*/</w:t>
-      </w:r>
-      <w:proofErr w:type="gramStart"/>
-      <w:r>
-        <w:rPr>
-          <w:rFonts w:ascii="Consolas" w:eastAsia="Times New Roman" w:hAnsi="Consolas" w:cs="Times New Roman"/>
-          <w:color w:val="A6ACCD"/>
-          <w:sz w:val="21"/>
-          <w:szCs w:val="21"/>
-          <w:lang w:val="en-US" w:eastAsia="ru-RU"/>
-        </w:rPr>
-        <w:t>name[</w:t>
-      </w:r>
-      <w:proofErr w:type="gramEnd"/>
-      <w:r>
-        <w:rPr>
-          <w:rFonts w:ascii="Consolas" w:eastAsia="Times New Roman" w:hAnsi="Consolas" w:cs="Times New Roman"/>
-          <w:color w:val="A6ACCD"/>
-          <w:sz w:val="21"/>
-          <w:szCs w:val="21"/>
-          <w:lang w:val="en-US" w:eastAsia="ru-RU"/>
-        </w:rPr>
-        <w:t>%"Ellen Adams"] - return everything in "orders" that has a field name</w:t>
+        <w:t>orders/*/name[%"Ellen Adams"] - return everything in "orders" that has a field name</w:t>
       </w:r>
     </w:p>
     <w:p>
@@ -489,7 +413,7 @@
           <w:color w:val="A6ACCD"/>
           <w:sz w:val="21"/>
           <w:szCs w:val="21"/>
-          <w:lang w:val="en-US" w:eastAsia="ru-RU"/>
+          <w:lang w:eastAsia="ru-RU"/>
         </w:rPr>
       </w:pPr>
       <w:r>
@@ -498,18 +422,38 @@
           <w:color w:val="A6ACCD"/>
           <w:sz w:val="21"/>
           <w:szCs w:val="21"/>
-          <w:lang w:val="en-US" w:eastAsia="ru-RU"/>
-        </w:rPr>
-        <w:t xml:space="preserve">~name </w:t>
-      </w:r>
-      <w:r>
-        <w:rPr>
-          <w:rFonts w:ascii="Consolas" w:eastAsia="Times New Roman" w:hAnsi="Consolas" w:cs="Times New Roman"/>
-          <w:color w:val="A6ACCD"/>
-          <w:sz w:val="21"/>
-          <w:szCs w:val="21"/>
           <w:lang w:eastAsia="ru-RU"/>
         </w:rPr>
+        <w:t>~</w:t>
+      </w:r>
+      <w:r>
+        <w:rPr>
+          <w:rFonts w:ascii="Consolas" w:eastAsia="Times New Roman" w:hAnsi="Consolas" w:cs="Times New Roman"/>
+          <w:color w:val="A6ACCD"/>
+          <w:sz w:val="21"/>
+          <w:szCs w:val="21"/>
+          <w:lang w:val="en-US" w:eastAsia="ru-RU"/>
+        </w:rPr>
+        <w:t>name</w:t>
+      </w:r>
+      <w:r>
+        <w:rPr>
+          <w:rFonts w:ascii="Consolas" w:eastAsia="Times New Roman" w:hAnsi="Consolas" w:cs="Times New Roman"/>
+          <w:color w:val="A6ACCD"/>
+          <w:sz w:val="21"/>
+          <w:szCs w:val="21"/>
+          <w:lang w:eastAsia="ru-RU"/>
+        </w:rPr>
+        <w:t xml:space="preserve"> </w:t>
+      </w:r>
+      <w:r>
+        <w:rPr>
+          <w:rFonts w:ascii="Consolas" w:eastAsia="Times New Roman" w:hAnsi="Consolas" w:cs="Times New Roman"/>
+          <w:color w:val="A6ACCD"/>
+          <w:sz w:val="21"/>
+          <w:szCs w:val="21"/>
+          <w:lang w:eastAsia="ru-RU"/>
+        </w:rPr>
         <w:t>или</w:t>
       </w:r>
       <w:r>
@@ -518,28 +462,62 @@
           <w:color w:val="A6ACCD"/>
           <w:sz w:val="21"/>
           <w:szCs w:val="21"/>
-          <w:lang w:val="en-US" w:eastAsia="ru-RU"/>
-        </w:rPr>
-        <w:t xml:space="preserve"> ~/name – </w:t>
-      </w:r>
-      <w:r>
-        <w:rPr>
-          <w:rFonts w:ascii="Consolas" w:eastAsia="Times New Roman" w:hAnsi="Consolas" w:cs="Times New Roman"/>
-          <w:color w:val="A6ACCD"/>
-          <w:sz w:val="21"/>
-          <w:szCs w:val="21"/>
-          <w:lang w:val="en-US" w:eastAsia="ru-RU"/>
-        </w:rPr>
-        <w:t>relative search</w:t>
-      </w:r>
-    </w:p>
-    <w:p>
-      <w:pPr>
-        <w:rPr>
-          <w:lang w:val="en-US"/>
-        </w:rPr>
-      </w:pPr>
-    </w:p>
+          <w:lang w:eastAsia="ru-RU"/>
+        </w:rPr>
+        <w:t xml:space="preserve"> ~/</w:t>
+      </w:r>
+      <w:r>
+        <w:rPr>
+          <w:rFonts w:ascii="Consolas" w:eastAsia="Times New Roman" w:hAnsi="Consolas" w:cs="Times New Roman"/>
+          <w:color w:val="A6ACCD"/>
+          <w:sz w:val="21"/>
+          <w:szCs w:val="21"/>
+          <w:lang w:val="en-US" w:eastAsia="ru-RU"/>
+        </w:rPr>
+        <w:t>name</w:t>
+      </w:r>
+      <w:r>
+        <w:rPr>
+          <w:rFonts w:ascii="Consolas" w:eastAsia="Times New Roman" w:hAnsi="Consolas" w:cs="Times New Roman"/>
+          <w:color w:val="A6ACCD"/>
+          <w:sz w:val="21"/>
+          <w:szCs w:val="21"/>
+          <w:lang w:eastAsia="ru-RU"/>
+        </w:rPr>
+        <w:t xml:space="preserve"> – </w:t>
+      </w:r>
+      <w:r>
+        <w:rPr>
+          <w:rFonts w:ascii="Consolas" w:eastAsia="Times New Roman" w:hAnsi="Consolas" w:cs="Times New Roman"/>
+          <w:color w:val="A6ACCD"/>
+          <w:sz w:val="21"/>
+          <w:szCs w:val="21"/>
+          <w:lang w:val="en-US" w:eastAsia="ru-RU"/>
+        </w:rPr>
+        <w:t>relative</w:t>
+      </w:r>
+      <w:r>
+        <w:rPr>
+          <w:rFonts w:ascii="Consolas" w:eastAsia="Times New Roman" w:hAnsi="Consolas" w:cs="Times New Roman"/>
+          <w:color w:val="A6ACCD"/>
+          <w:sz w:val="21"/>
+          <w:szCs w:val="21"/>
+          <w:lang w:eastAsia="ru-RU"/>
+        </w:rPr>
+        <w:t xml:space="preserve"> </w:t>
+      </w:r>
+      <w:r>
+        <w:rPr>
+          <w:rFonts w:ascii="Consolas" w:eastAsia="Times New Roman" w:hAnsi="Consolas" w:cs="Times New Roman"/>
+          <w:color w:val="A6ACCD"/>
+          <w:sz w:val="21"/>
+          <w:szCs w:val="21"/>
+          <w:lang w:val="en-US" w:eastAsia="ru-RU"/>
+        </w:rPr>
+        <w:t>search</w:t>
+      </w:r>
+    </w:p>
+    <w:p/>
     <w:p>
       <w:r>
         <w:lastRenderedPageBreak/>
@@ -549,23 +527,40 @@
     <w:p/>
     <w:p>
       <w:r>
-        <w:t xml:space="preserve">Парсер и валидатор выполняет </w:t>
-      </w:r>
-      <w:proofErr w:type="spellStart"/>
-      <w:r>
-        <w:t>Тотмина</w:t>
-      </w:r>
-      <w:proofErr w:type="spellEnd"/>
-      <w:r>
-        <w:t xml:space="preserve"> Екатерина. Поиск, модификацию, покрытие тестами и документацию – </w:t>
-      </w:r>
-      <w:proofErr w:type="spellStart"/>
-      <w:r>
-        <w:t>Масеевский</w:t>
-      </w:r>
-      <w:proofErr w:type="spellEnd"/>
-      <w:r>
-        <w:t xml:space="preserve"> Антон.</w:t>
+        <w:t>Парсер</w:t>
+      </w:r>
+      <w:r>
+        <w:t>,</w:t>
+      </w:r>
+      <w:r>
+        <w:t xml:space="preserve"> валидатор</w:t>
+      </w:r>
+      <w:r>
+        <w:t xml:space="preserve"> и преобразование в </w:t>
+      </w:r>
+      <w:r>
+        <w:rPr>
+          <w:lang w:val="en-US"/>
+        </w:rPr>
+        <w:t>HTML</w:t>
+      </w:r>
+      <w:r>
+        <w:t xml:space="preserve"> выполняет Тотмина Екатерина. Поиск, модификацию,</w:t>
+      </w:r>
+      <w:r>
+        <w:t xml:space="preserve"> частичную валидация</w:t>
+      </w:r>
+      <w:r>
+        <w:t>,</w:t>
+      </w:r>
+      <w:r>
+        <w:t xml:space="preserve"> покрытие тестами</w:t>
+      </w:r>
+      <w:r>
+        <w:t xml:space="preserve"> и</w:t>
+      </w:r>
+      <w:r>
+        <w:t xml:space="preserve"> документацию – Масеевский Антон.</w:t>
       </w:r>
     </w:p>
     <w:p/>
@@ -698,8 +693,34 @@
             <w:tcW w:w="1838" w:type="dxa"/>
           </w:tcPr>
           <w:p>
-            <w:r>
-              <w:t>??.??.????</w:t>
+            <w:pPr>
+              <w:rPr>
+                <w:lang w:val="en-US"/>
+              </w:rPr>
+            </w:pPr>
+            <w:r>
+              <w:rPr>
+                <w:lang w:val="en-US"/>
+              </w:rPr>
+              <w:t>21</w:t>
+            </w:r>
+            <w:r>
+              <w:t>.</w:t>
+            </w:r>
+            <w:r>
+              <w:rPr>
+                <w:lang w:val="en-US"/>
+              </w:rPr>
+              <w:t>01</w:t>
+            </w:r>
+            <w:r>
+              <w:t>.</w:t>
+            </w:r>
+            <w:r>
+              <w:rPr>
+                <w:lang w:val="en-US"/>
+              </w:rPr>
+              <w:t>2024</w:t>
             </w:r>
           </w:p>
         </w:tc>
@@ -721,22 +742,7 @@
               <w:t xml:space="preserve">, </w:t>
             </w:r>
             <w:r>
-              <w:t xml:space="preserve">модель разбора по аналогии </w:t>
-            </w:r>
-            <w:r>
-              <w:rPr>
-                <w:lang w:val="en-US"/>
-              </w:rPr>
-              <w:t>XML</w:t>
-            </w:r>
-            <w:r>
-              <w:t xml:space="preserve"> </w:t>
-            </w:r>
-            <w:r>
-              <w:rPr>
-                <w:lang w:val="en-US"/>
-              </w:rPr>
-              <w:t>SAX</w:t>
+              <w:t>частичная валидация</w:t>
             </w:r>
             <w:r>
               <w:t>)</w:t>

</xml_diff>